<commit_message>
updated alex t feedback
he playtested our game for the second time and this is our recording of it
</commit_message>
<xml_diff>
--- a/Playtesting feedback/Alex T.docx
+++ b/Playtesting feedback/Alex T.docx
@@ -38,8 +38,14 @@
           <w:ilvl w:val="0"/>
           <w:numId w:val="1"/>
         </w:numPr>
-      </w:pPr>
-      <w:r>
+        <w:rPr>
+          <w:b/>
+        </w:rPr>
+      </w:pPr>
+      <w:r>
+        <w:rPr>
+          <w:b/>
+        </w:rPr>
         <w:t>Add telegraphing for the boss</w:t>
       </w:r>
     </w:p>
@@ -50,8 +56,14 @@
           <w:ilvl w:val="0"/>
           <w:numId w:val="1"/>
         </w:numPr>
-      </w:pPr>
-      <w:r>
+        <w:rPr>
+          <w:b/>
+        </w:rPr>
+      </w:pPr>
+      <w:r>
+        <w:rPr>
+          <w:b/>
+        </w:rPr>
         <w:t xml:space="preserve">Bigger rooms </w:t>
       </w:r>
     </w:p>
@@ -62,8 +74,14 @@
           <w:ilvl w:val="0"/>
           <w:numId w:val="1"/>
         </w:numPr>
-      </w:pPr>
-      <w:r>
+        <w:rPr>
+          <w:b/>
+        </w:rPr>
+      </w:pPr>
+      <w:r>
+        <w:rPr>
+          <w:b/>
+        </w:rPr>
         <w:t xml:space="preserve">Add more obstacles in the rooms </w:t>
       </w:r>
     </w:p>
@@ -110,8 +128,14 @@
           <w:ilvl w:val="0"/>
           <w:numId w:val="1"/>
         </w:numPr>
-      </w:pPr>
-      <w:r>
+        <w:rPr>
+          <w:b/>
+        </w:rPr>
+      </w:pPr>
+      <w:r>
+        <w:rPr>
+          <w:b/>
+        </w:rPr>
         <w:t>Add visual effects – shake when the boss drops to the ground, damage the player gets</w:t>
       </w:r>
     </w:p>
@@ -146,8 +170,14 @@
           <w:ilvl w:val="0"/>
           <w:numId w:val="1"/>
         </w:numPr>
-      </w:pPr>
-      <w:r>
+        <w:rPr>
+          <w:b/>
+        </w:rPr>
+      </w:pPr>
+      <w:r>
+        <w:rPr>
+          <w:b/>
+        </w:rPr>
         <w:t xml:space="preserve">Visual feedback around the game </w:t>
       </w:r>
     </w:p>
@@ -158,8 +188,14 @@
           <w:ilvl w:val="0"/>
           <w:numId w:val="1"/>
         </w:numPr>
-      </w:pPr>
-      <w:r>
+        <w:rPr>
+          <w:b/>
+        </w:rPr>
+      </w:pPr>
+      <w:r>
+        <w:rPr>
+          <w:b/>
+        </w:rPr>
         <w:t>Make the rooms bigger – have it where if character is in the middle of the room, they cannot see the edge of the rooms</w:t>
       </w:r>
     </w:p>
@@ -194,8 +230,14 @@
           <w:ilvl w:val="0"/>
           <w:numId w:val="1"/>
         </w:numPr>
-      </w:pPr>
-      <w:r>
+        <w:rPr>
+          <w:b/>
+        </w:rPr>
+      </w:pPr>
+      <w:r>
+        <w:rPr>
+          <w:b/>
+        </w:rPr>
         <w:t>Implement safe places – cover</w:t>
       </w:r>
     </w:p>

</xml_diff>